<commit_message>
Moved md2docx out of this repository, into another one
</commit_message>
<xml_diff>
--- a/csharp/template.docx
+++ b/csharp/template.docx
@@ -59,8 +59,6 @@
         </w:rPr>
         <w:t>Language Specification</w:t>
       </w:r>
-      <w:bookmarkStart w:id="5" w:name="_GoBack"/>
-      <w:bookmarkEnd w:id="5"/>
     </w:p>
     <w:p>
       <w:pPr>
@@ -108,7 +106,18 @@
           <w:sz w:val="28"/>
           <w:szCs w:val="28"/>
         </w:rPr>
-        <w:t>5.0</w:t>
+        <w:t>6</w:t>
+      </w:r>
+      <w:bookmarkStart w:id="5" w:name="_GoBack"/>
+      <w:bookmarkEnd w:id="5"/>
+      <w:r>
+        <w:rPr>
+          <w:rFonts w:asciiTheme="minorHAnsi" w:hAnsiTheme="minorHAnsi"/>
+          <w:b/>
+          <w:sz w:val="28"/>
+          <w:szCs w:val="28"/>
+        </w:rPr>
+        <w:t>.0</w:t>
       </w:r>
       <w:r>
         <w:rPr>
@@ -468,15 +477,7 @@
     </w:r>
     <w:r>
       <w:br/>
-      <w:t>Please send corrections, comments</w:t>
-    </w:r>
-    <w:proofErr w:type="gramStart"/>
-    <w:r>
-      <w:t>,  and</w:t>
-    </w:r>
-    <w:proofErr w:type="gramEnd"/>
-    <w:r>
-      <w:t xml:space="preserve"> other feedback to c</w:t>
+      <w:t>Please send corrections, comments,  and other feedback to c</w:t>
     </w:r>
     <w:hyperlink r:id="rId1" w:history="1">
       <w:r>
@@ -4564,6 +4565,12 @@
 </file>
 
 <file path=customXml/item1.xml><?xml version="1.0" encoding="utf-8"?>
+<p:properties xmlns:p="http://schemas.microsoft.com/office/2006/metadata/properties" xmlns:xsi="http://www.w3.org/2001/XMLSchema-instance" xmlns:pc="http://schemas.microsoft.com/office/infopath/2007/PartnerControls">
+  <documentManagement/>
+</p:properties>
+</file>
+
+<file path=customXml/item2.xml><?xml version="1.0" encoding="utf-8"?>
 <ct:contentTypeSchema xmlns:ct="http://schemas.microsoft.com/office/2006/metadata/contentType" xmlns:ma="http://schemas.microsoft.com/office/2006/metadata/properties/metaAttributes" ct:_="" ma:_="" ma:contentTypeName="Document" ma:contentTypeID="0x0101003833BC964D4BA745A687F59529EB781A" ma:contentTypeVersion="0" ma:contentTypeDescription="Create a new document." ma:contentTypeScope="" ma:versionID="2d6561ee63fe67bea3df9b42aa37ba43">
   <xsd:schema xmlns:xsd="http://www.w3.org/2001/XMLSchema" xmlns:p="http://schemas.microsoft.com/office/2006/metadata/properties" targetNamespace="http://schemas.microsoft.com/office/2006/metadata/properties" ma:root="true" ma:fieldsID="4aeb20c0e3442673af7ee10786458764">
     <xsd:element name="properties">
@@ -4612,13 +4619,11 @@
 </ct:contentTypeSchema>
 </file>
 
-<file path=customXml/item2.xml><?xml version="1.0" encoding="utf-8"?>
-<p:properties xmlns:p="http://schemas.microsoft.com/office/2006/metadata/properties" xmlns:xsi="http://www.w3.org/2001/XMLSchema-instance" xmlns:pc="http://schemas.microsoft.com/office/infopath/2007/PartnerControls">
-  <documentManagement/>
-</p:properties>
+<file path=customXml/item3.xml><?xml version="1.0" encoding="utf-8"?>
+<LongProperties xmlns="http://schemas.microsoft.com/office/2006/metadata/longProperties"/>
 </file>
 
-<file path=customXml/item3.xml><?xml version="1.0" encoding="utf-8"?>
+<file path=customXml/item4.xml><?xml version="1.0" encoding="utf-8"?>
 <?mso-contentType ?>
 <FormTemplates xmlns="http://schemas.microsoft.com/sharepoint/v3/contenttype/forms">
   <Display>DocumentLibraryForm</Display>
@@ -4627,15 +4632,20 @@
 </FormTemplates>
 </file>
 
-<file path=customXml/item4.xml><?xml version="1.0" encoding="utf-8"?>
-<LongProperties xmlns="http://schemas.microsoft.com/office/2006/metadata/longProperties"/>
-</file>
-
 <file path=customXml/item5.xml><?xml version="1.0" encoding="utf-8"?>
 <b:Sources xmlns:b="http://schemas.openxmlformats.org/officeDocument/2006/bibliography" xmlns="http://schemas.openxmlformats.org/officeDocument/2006/bibliography" SelectedStyle="\APA.XSL" StyleName="APA"/>
 </file>
 
 <file path=customXml/itemProps1.xml><?xml version="1.0" encoding="utf-8"?>
+<ds:datastoreItem xmlns:ds="http://schemas.openxmlformats.org/officeDocument/2006/customXml" ds:itemID="{5F187B8A-F9C8-4791-8122-CF3663931F26}">
+  <ds:schemaRefs>
+    <ds:schemaRef ds:uri="http://schemas.microsoft.com/office/2006/metadata/properties"/>
+    <ds:schemaRef ds:uri="http://schemas.microsoft.com/office/infopath/2007/PartnerControls"/>
+  </ds:schemaRefs>
+</ds:datastoreItem>
+</file>
+
+<file path=customXml/itemProps2.xml><?xml version="1.0" encoding="utf-8"?>
 <ds:datastoreItem xmlns:ds="http://schemas.openxmlformats.org/officeDocument/2006/customXml" ds:itemID="{2E0CE579-837B-4A46-BE9D-45A1BD4E0213}">
   <ds:schemaRefs>
     <ds:schemaRef ds:uri="http://schemas.microsoft.com/office/2006/metadata/contentType"/>
@@ -4650,16 +4660,15 @@
 </ds:datastoreItem>
 </file>
 
-<file path=customXml/itemProps2.xml><?xml version="1.0" encoding="utf-8"?>
-<ds:datastoreItem xmlns:ds="http://schemas.openxmlformats.org/officeDocument/2006/customXml" ds:itemID="{5F187B8A-F9C8-4791-8122-CF3663931F26}">
+<file path=customXml/itemProps3.xml><?xml version="1.0" encoding="utf-8"?>
+<ds:datastoreItem xmlns:ds="http://schemas.openxmlformats.org/officeDocument/2006/customXml" ds:itemID="{79ABD22F-328B-42DE-8607-2E11375D7846}">
   <ds:schemaRefs>
-    <ds:schemaRef ds:uri="http://schemas.microsoft.com/office/2006/metadata/properties"/>
-    <ds:schemaRef ds:uri="http://schemas.microsoft.com/office/infopath/2007/PartnerControls"/>
+    <ds:schemaRef ds:uri="http://schemas.microsoft.com/office/2006/metadata/longProperties"/>
   </ds:schemaRefs>
 </ds:datastoreItem>
 </file>
 
-<file path=customXml/itemProps3.xml><?xml version="1.0" encoding="utf-8"?>
+<file path=customXml/itemProps4.xml><?xml version="1.0" encoding="utf-8"?>
 <ds:datastoreItem xmlns:ds="http://schemas.openxmlformats.org/officeDocument/2006/customXml" ds:itemID="{B42E4FB4-5617-4678-95AA-F6ACDBE5BF35}">
   <ds:schemaRefs>
     <ds:schemaRef ds:uri="http://schemas.microsoft.com/sharepoint/v3/contenttype/forms"/>
@@ -4667,16 +4676,8 @@
 </ds:datastoreItem>
 </file>
 
-<file path=customXml/itemProps4.xml><?xml version="1.0" encoding="utf-8"?>
-<ds:datastoreItem xmlns:ds="http://schemas.openxmlformats.org/officeDocument/2006/customXml" ds:itemID="{79ABD22F-328B-42DE-8607-2E11375D7846}">
-  <ds:schemaRefs>
-    <ds:schemaRef ds:uri="http://schemas.microsoft.com/office/2006/metadata/longProperties"/>
-  </ds:schemaRefs>
-</ds:datastoreItem>
-</file>
-
 <file path=customXml/itemProps5.xml><?xml version="1.0" encoding="utf-8"?>
-<ds:datastoreItem xmlns:ds="http://schemas.openxmlformats.org/officeDocument/2006/customXml" ds:itemID="{A77F4B3D-8DA4-4A5D-A90C-E080D8A167CA}">
+<ds:datastoreItem xmlns:ds="http://schemas.openxmlformats.org/officeDocument/2006/customXml" ds:itemID="{8E65F0A4-7026-41D9-B6DF-347EE6FB83E8}">
   <ds:schemaRefs>
     <ds:schemaRef ds:uri="http://schemas.openxmlformats.org/officeDocument/2006/bibliography"/>
   </ds:schemaRefs>

</xml_diff>

<commit_message>
Revert "Moved md2docx out of this repository, into another one"
This reverts commit fb9d1eda8895a6a500cc14d031780003786db544.
</commit_message>
<xml_diff>
--- a/csharp/template.docx
+++ b/csharp/template.docx
@@ -59,6 +59,8 @@
         </w:rPr>
         <w:t>Language Specification</w:t>
       </w:r>
+      <w:bookmarkStart w:id="5" w:name="_GoBack"/>
+      <w:bookmarkEnd w:id="5"/>
     </w:p>
     <w:p>
       <w:pPr>
@@ -106,18 +108,7 @@
           <w:sz w:val="28"/>
           <w:szCs w:val="28"/>
         </w:rPr>
-        <w:t>6</w:t>
-      </w:r>
-      <w:bookmarkStart w:id="5" w:name="_GoBack"/>
-      <w:bookmarkEnd w:id="5"/>
-      <w:r>
-        <w:rPr>
-          <w:rFonts w:asciiTheme="minorHAnsi" w:hAnsiTheme="minorHAnsi"/>
-          <w:b/>
-          <w:sz w:val="28"/>
-          <w:szCs w:val="28"/>
-        </w:rPr>
-        <w:t>.0</w:t>
+        <w:t>5.0</w:t>
       </w:r>
       <w:r>
         <w:rPr>
@@ -477,7 +468,15 @@
     </w:r>
     <w:r>
       <w:br/>
-      <w:t>Please send corrections, comments,  and other feedback to c</w:t>
+      <w:t>Please send corrections, comments</w:t>
+    </w:r>
+    <w:proofErr w:type="gramStart"/>
+    <w:r>
+      <w:t>,  and</w:t>
+    </w:r>
+    <w:proofErr w:type="gramEnd"/>
+    <w:r>
+      <w:t xml:space="preserve"> other feedback to c</w:t>
     </w:r>
     <w:hyperlink r:id="rId1" w:history="1">
       <w:r>
@@ -4565,12 +4564,6 @@
 </file>
 
 <file path=customXml/item1.xml><?xml version="1.0" encoding="utf-8"?>
-<p:properties xmlns:p="http://schemas.microsoft.com/office/2006/metadata/properties" xmlns:xsi="http://www.w3.org/2001/XMLSchema-instance" xmlns:pc="http://schemas.microsoft.com/office/infopath/2007/PartnerControls">
-  <documentManagement/>
-</p:properties>
-</file>
-
-<file path=customXml/item2.xml><?xml version="1.0" encoding="utf-8"?>
 <ct:contentTypeSchema xmlns:ct="http://schemas.microsoft.com/office/2006/metadata/contentType" xmlns:ma="http://schemas.microsoft.com/office/2006/metadata/properties/metaAttributes" ct:_="" ma:_="" ma:contentTypeName="Document" ma:contentTypeID="0x0101003833BC964D4BA745A687F59529EB781A" ma:contentTypeVersion="0" ma:contentTypeDescription="Create a new document." ma:contentTypeScope="" ma:versionID="2d6561ee63fe67bea3df9b42aa37ba43">
   <xsd:schema xmlns:xsd="http://www.w3.org/2001/XMLSchema" xmlns:p="http://schemas.microsoft.com/office/2006/metadata/properties" targetNamespace="http://schemas.microsoft.com/office/2006/metadata/properties" ma:root="true" ma:fieldsID="4aeb20c0e3442673af7ee10786458764">
     <xsd:element name="properties">
@@ -4619,11 +4612,13 @@
 </ct:contentTypeSchema>
 </file>
 
-<file path=customXml/item3.xml><?xml version="1.0" encoding="utf-8"?>
-<LongProperties xmlns="http://schemas.microsoft.com/office/2006/metadata/longProperties"/>
+<file path=customXml/item2.xml><?xml version="1.0" encoding="utf-8"?>
+<p:properties xmlns:p="http://schemas.microsoft.com/office/2006/metadata/properties" xmlns:xsi="http://www.w3.org/2001/XMLSchema-instance" xmlns:pc="http://schemas.microsoft.com/office/infopath/2007/PartnerControls">
+  <documentManagement/>
+</p:properties>
 </file>
 
-<file path=customXml/item4.xml><?xml version="1.0" encoding="utf-8"?>
+<file path=customXml/item3.xml><?xml version="1.0" encoding="utf-8"?>
 <?mso-contentType ?>
 <FormTemplates xmlns="http://schemas.microsoft.com/sharepoint/v3/contenttype/forms">
   <Display>DocumentLibraryForm</Display>
@@ -4632,20 +4627,15 @@
 </FormTemplates>
 </file>
 
+<file path=customXml/item4.xml><?xml version="1.0" encoding="utf-8"?>
+<LongProperties xmlns="http://schemas.microsoft.com/office/2006/metadata/longProperties"/>
+</file>
+
 <file path=customXml/item5.xml><?xml version="1.0" encoding="utf-8"?>
 <b:Sources xmlns:b="http://schemas.openxmlformats.org/officeDocument/2006/bibliography" xmlns="http://schemas.openxmlformats.org/officeDocument/2006/bibliography" SelectedStyle="\APA.XSL" StyleName="APA"/>
 </file>
 
 <file path=customXml/itemProps1.xml><?xml version="1.0" encoding="utf-8"?>
-<ds:datastoreItem xmlns:ds="http://schemas.openxmlformats.org/officeDocument/2006/customXml" ds:itemID="{5F187B8A-F9C8-4791-8122-CF3663931F26}">
-  <ds:schemaRefs>
-    <ds:schemaRef ds:uri="http://schemas.microsoft.com/office/2006/metadata/properties"/>
-    <ds:schemaRef ds:uri="http://schemas.microsoft.com/office/infopath/2007/PartnerControls"/>
-  </ds:schemaRefs>
-</ds:datastoreItem>
-</file>
-
-<file path=customXml/itemProps2.xml><?xml version="1.0" encoding="utf-8"?>
 <ds:datastoreItem xmlns:ds="http://schemas.openxmlformats.org/officeDocument/2006/customXml" ds:itemID="{2E0CE579-837B-4A46-BE9D-45A1BD4E0213}">
   <ds:schemaRefs>
     <ds:schemaRef ds:uri="http://schemas.microsoft.com/office/2006/metadata/contentType"/>
@@ -4660,7 +4650,24 @@
 </ds:datastoreItem>
 </file>
 
+<file path=customXml/itemProps2.xml><?xml version="1.0" encoding="utf-8"?>
+<ds:datastoreItem xmlns:ds="http://schemas.openxmlformats.org/officeDocument/2006/customXml" ds:itemID="{5F187B8A-F9C8-4791-8122-CF3663931F26}">
+  <ds:schemaRefs>
+    <ds:schemaRef ds:uri="http://schemas.microsoft.com/office/2006/metadata/properties"/>
+    <ds:schemaRef ds:uri="http://schemas.microsoft.com/office/infopath/2007/PartnerControls"/>
+  </ds:schemaRefs>
+</ds:datastoreItem>
+</file>
+
 <file path=customXml/itemProps3.xml><?xml version="1.0" encoding="utf-8"?>
+<ds:datastoreItem xmlns:ds="http://schemas.openxmlformats.org/officeDocument/2006/customXml" ds:itemID="{B42E4FB4-5617-4678-95AA-F6ACDBE5BF35}">
+  <ds:schemaRefs>
+    <ds:schemaRef ds:uri="http://schemas.microsoft.com/sharepoint/v3/contenttype/forms"/>
+  </ds:schemaRefs>
+</ds:datastoreItem>
+</file>
+
+<file path=customXml/itemProps4.xml><?xml version="1.0" encoding="utf-8"?>
 <ds:datastoreItem xmlns:ds="http://schemas.openxmlformats.org/officeDocument/2006/customXml" ds:itemID="{79ABD22F-328B-42DE-8607-2E11375D7846}">
   <ds:schemaRefs>
     <ds:schemaRef ds:uri="http://schemas.microsoft.com/office/2006/metadata/longProperties"/>
@@ -4668,16 +4675,8 @@
 </ds:datastoreItem>
 </file>
 
-<file path=customXml/itemProps4.xml><?xml version="1.0" encoding="utf-8"?>
-<ds:datastoreItem xmlns:ds="http://schemas.openxmlformats.org/officeDocument/2006/customXml" ds:itemID="{B42E4FB4-5617-4678-95AA-F6ACDBE5BF35}">
-  <ds:schemaRefs>
-    <ds:schemaRef ds:uri="http://schemas.microsoft.com/sharepoint/v3/contenttype/forms"/>
-  </ds:schemaRefs>
-</ds:datastoreItem>
-</file>
-
 <file path=customXml/itemProps5.xml><?xml version="1.0" encoding="utf-8"?>
-<ds:datastoreItem xmlns:ds="http://schemas.openxmlformats.org/officeDocument/2006/customXml" ds:itemID="{8E65F0A4-7026-41D9-B6DF-347EE6FB83E8}">
+<ds:datastoreItem xmlns:ds="http://schemas.openxmlformats.org/officeDocument/2006/customXml" ds:itemID="{A77F4B3D-8DA4-4A5D-A90C-E080D8A167CA}">
   <ds:schemaRefs>
     <ds:schemaRef ds:uri="http://schemas.openxmlformats.org/officeDocument/2006/bibliography"/>
   </ds:schemaRefs>

</xml_diff>